<commit_message>
Master CO2 by State Final update and Glossary
</commit_message>
<xml_diff>
--- a/US Energy Consumption and CO2 Emissions Write Up Final.docx
+++ b/US Energy Consumption and CO2 Emissions Write Up Final.docx
@@ -24,7 +24,27 @@
           <w:sz w:val="28"/>
           <w:szCs w:val="28"/>
         </w:rPr>
-        <w:t>As energy consumption has grown over the years, the impacts of the environment has grown significantly as well. Through this analysis, we wanted to get a better understanding of the relationship between energy consumption and the carbon dioxide emissions for various sectors and states as reported by the EIA.</w:t>
+        <w:t xml:space="preserve">As energy consumption has grown over the years, the impacts </w:t>
+      </w:r>
+      <w:r>
+        <w:rPr>
+          <w:rFonts w:ascii="Segoe UI" w:eastAsia="Times New Roman" w:hAnsi="Segoe UI" w:cs="Segoe UI"/>
+          <w:color w:val="222222"/>
+          <w:sz w:val="28"/>
+          <w:szCs w:val="28"/>
+        </w:rPr>
+        <w:t>to</w:t>
+      </w:r>
+      <w:bookmarkStart w:id="1" w:name="_GoBack"/>
+      <w:bookmarkEnd w:id="1"/>
+      <w:r>
+        <w:rPr>
+          <w:rFonts w:ascii="Segoe UI" w:eastAsia="Times New Roman" w:hAnsi="Segoe UI" w:cs="Segoe UI"/>
+          <w:color w:val="222222"/>
+          <w:sz w:val="28"/>
+          <w:szCs w:val="28"/>
+        </w:rPr>
+        <w:t xml:space="preserve"> the environment has grown significantly as well. Through this analysis, we wanted to get a better understanding of the relationship between energy consumption and the carbon dioxide emissions for various sectors and states as reported by the EIA.</w:t>
       </w:r>
     </w:p>
     <w:p>
@@ -1893,7 +1913,6 @@
           <w:szCs w:val="28"/>
         </w:rPr>
       </w:pPr>
-      <w:bookmarkStart w:id="1" w:name="_GoBack"/>
       <w:r>
         <w:rPr>
           <w:rFonts w:ascii="Segoe UI" w:eastAsia="Times New Roman" w:hAnsi="Segoe UI" w:cs="Segoe UI"/>
@@ -1952,7 +1971,6 @@
           </wp:inline>
         </w:drawing>
       </w:r>
-      <w:bookmarkEnd w:id="1"/>
     </w:p>
     <w:p>
       <w:pPr>
@@ -3639,7 +3657,7 @@
 </file>
 
 <file path=customXml/itemProps1.xml><?xml version="1.0" encoding="utf-8"?>
-<ds:datastoreItem xmlns:ds="http://schemas.openxmlformats.org/officeDocument/2006/customXml" ds:itemID="{CB7A73B1-90EE-43ED-BECE-4346FF07241A}">
+<ds:datastoreItem xmlns:ds="http://schemas.openxmlformats.org/officeDocument/2006/customXml" ds:itemID="{5E99E8B4-E1DE-42B2-8803-0AB8C10B1A63}">
   <ds:schemaRefs>
     <ds:schemaRef ds:uri="http://schemas.openxmlformats.org/officeDocument/2006/bibliography"/>
   </ds:schemaRefs>

</xml_diff>